<commit_message>
added relevant research to RP_res
</commit_message>
<xml_diff>
--- a/COP4520_RP_resources.docx
+++ b/COP4520_RP_resources.docx
@@ -109,6 +109,122 @@
       <w:pPr>
         <w:pStyle w:val="ListParagraph"/>
         <w:numPr>
+          <w:ilvl w:val="2"/>
+          <w:numId w:val="1"/>
+        </w:numPr>
+      </w:pPr>
+      <w:hyperlink r:id="rId6" w:history="1">
+        <w:r>
+          <w:rPr>
+            <w:rStyle w:val="Hyperlink"/>
+          </w:rPr>
+          <w:t>Applying the entity-component-system model to interaction programming | Request PDF (researchgate.net)</w:t>
+        </w:r>
+      </w:hyperlink>
+    </w:p>
+    <w:p>
+      <w:pPr>
+        <w:pStyle w:val="ListParagraph"/>
+        <w:numPr>
+          <w:ilvl w:val="2"/>
+          <w:numId w:val="1"/>
+        </w:numPr>
+      </w:pPr>
+      <w:hyperlink r:id="rId7" w:history="1">
+        <w:r>
+          <w:rPr>
+            <w:rStyle w:val="Hyperlink"/>
+          </w:rPr>
+          <w:t>searis-paper.pdf (natural-interaction.de)</w:t>
+        </w:r>
+      </w:hyperlink>
+    </w:p>
+    <w:p>
+      <w:pPr>
+        <w:pStyle w:val="ListParagraph"/>
+        <w:numPr>
+          <w:ilvl w:val="2"/>
+          <w:numId w:val="1"/>
+        </w:numPr>
+      </w:pPr>
+      <w:hyperlink r:id="rId8" w:history="1">
+        <w:r>
+          <w:rPr>
+            <w:rStyle w:val="Hyperlink"/>
+          </w:rPr>
+          <w:t>untitled (psu.edu)</w:t>
+        </w:r>
+      </w:hyperlink>
+    </w:p>
+    <w:p>
+      <w:pPr>
+        <w:pStyle w:val="ListParagraph"/>
+        <w:numPr>
+          <w:ilvl w:val="2"/>
+          <w:numId w:val="1"/>
+        </w:numPr>
+      </w:pPr>
+      <w:hyperlink r:id="rId9" w:history="1">
+        <w:r>
+          <w:rPr>
+            <w:rStyle w:val="Hyperlink"/>
+          </w:rPr>
+          <w:t>[PDF] A CONCURRENT COMPONENT-BASED ENTITY ARCHITECTURE FOR GAME DEVELOPMENT | Semantic Scholar</w:t>
+        </w:r>
+      </w:hyperlink>
+    </w:p>
+    <w:p>
+      <w:pPr>
+        <w:pStyle w:val="ListParagraph"/>
+        <w:numPr>
+          <w:ilvl w:val="2"/>
+          <w:numId w:val="1"/>
+        </w:numPr>
+      </w:pPr>
+      <w:hyperlink r:id="rId10" w:history="1">
+        <w:r>
+          <w:rPr>
+            <w:rStyle w:val="Hyperlink"/>
+          </w:rPr>
+          <w:t xml:space="preserve">Simulator X: A scalable and concurrent architecture for intelligent </w:t>
+        </w:r>
+        <w:proofErr w:type="spellStart"/>
+        <w:r>
+          <w:rPr>
+            <w:rStyle w:val="Hyperlink"/>
+          </w:rPr>
+          <w:t>realtime</w:t>
+        </w:r>
+        <w:proofErr w:type="spellEnd"/>
+        <w:r>
+          <w:rPr>
+            <w:rStyle w:val="Hyperlink"/>
+          </w:rPr>
+          <w:t xml:space="preserve"> interactive systems | IEEE Conference Publication | IEEE Xplore</w:t>
+        </w:r>
+      </w:hyperlink>
+    </w:p>
+    <w:p>
+      <w:pPr>
+        <w:pStyle w:val="ListParagraph"/>
+        <w:numPr>
+          <w:ilvl w:val="2"/>
+          <w:numId w:val="1"/>
+        </w:numPr>
+      </w:pPr>
+      <w:hyperlink r:id="rId11" w:history="1">
+        <w:r>
+          <w:rPr>
+            <w:rStyle w:val="Hyperlink"/>
+          </w:rPr>
+          <w:t>OSS Scripting System for Game Development in Rust | SpringerLink</w:t>
+        </w:r>
+      </w:hyperlink>
+    </w:p>
+    <w:p>
+      <w:pPr>
+        <w:pStyle w:val="ListParagraph"/>
+        <w:numPr>
           <w:ilvl w:val="1"/>
           <w:numId w:val="1"/>
         </w:numPr>
@@ -173,7 +289,6 @@
         <w:t> </w:t>
       </w:r>
       <w:proofErr w:type="spellStart"/>
-      <w:proofErr w:type="gramStart"/>
       <w:r>
         <w:rPr>
           <w:rFonts w:ascii="Lato" w:hAnsi="Lato"/>
@@ -183,7 +298,6 @@
         <w:t>Your</w:t>
       </w:r>
       <w:proofErr w:type="spellEnd"/>
-      <w:proofErr w:type="gramEnd"/>
       <w:r>
         <w:rPr>
           <w:rFonts w:ascii="Lato" w:hAnsi="Lato"/>
@@ -192,7 +306,7 @@
         </w:rPr>
         <w:t xml:space="preserve"> are required to use LaTeX (</w:t>
       </w:r>
-      <w:hyperlink r:id="rId6" w:tgtFrame="_blank" w:history="1">
+      <w:hyperlink r:id="rId12" w:tgtFrame="_blank" w:history="1">
         <w:r>
           <w:rPr>
             <w:rStyle w:val="Hyperlink"/>
@@ -303,7 +417,7 @@
           <w:color w:val="2D3B45"/>
         </w:rPr>
       </w:pPr>
-      <w:hyperlink r:id="rId7" w:tgtFrame="_blank" w:history="1">
+      <w:hyperlink r:id="rId13" w:tgtFrame="_blank" w:history="1">
         <w:r>
           <w:rPr>
             <w:rStyle w:val="Hyperlink"/>
@@ -374,25 +488,7 @@
           <w:color w:val="2D3B45"/>
           <w:shd w:val="clear" w:color="auto" w:fill="FFFFFF"/>
         </w:rPr>
-        <w:t xml:space="preserve">Compared to papers produced on a typical word processor, the results from LaTeX are much more professional looking. LaTeX automatically numbers </w:t>
-      </w:r>
-      <w:proofErr w:type="gramStart"/>
-      <w:r>
-        <w:rPr>
-          <w:rFonts w:ascii="Lato" w:hAnsi="Lato"/>
-          <w:color w:val="2D3B45"/>
-          <w:shd w:val="clear" w:color="auto" w:fill="FFFFFF"/>
-        </w:rPr>
-        <w:t>pages</w:t>
-      </w:r>
-      <w:proofErr w:type="gramEnd"/>
-      <w:r>
-        <w:rPr>
-          <w:rFonts w:ascii="Lato" w:hAnsi="Lato"/>
-          <w:color w:val="2D3B45"/>
-          <w:shd w:val="clear" w:color="auto" w:fill="FFFFFF"/>
-        </w:rPr>
-        <w:t xml:space="preserve"> and sections, automatically produces a table of contents and list of figures (if desired) and generates page headers and cross-references. </w:t>
+        <w:t>Compared to papers produced on a typical word processor, the results from LaTeX are much more professional looking. LaTeX automatically numbers pages and sections, automatically produces a table of contents and list of figures (if desired) and generates page headers and cross-references. </w:t>
       </w:r>
     </w:p>
     <w:p>
@@ -416,6 +512,7 @@
           <w:color w:val="2D3B45"/>
           <w:shd w:val="clear" w:color="auto" w:fill="FFFFFF"/>
         </w:rPr>
+        <w:lastRenderedPageBreak/>
         <w:t>BibTeX</w:t>
       </w:r>
       <w:proofErr w:type="spellEnd"/>
@@ -425,25 +522,7 @@
           <w:color w:val="2D3B45"/>
           <w:shd w:val="clear" w:color="auto" w:fill="FFFFFF"/>
         </w:rPr>
-        <w:t xml:space="preserve"> takes information that you put into a bibliographic database and formats it according to </w:t>
-      </w:r>
-      <w:proofErr w:type="gramStart"/>
-      <w:r>
-        <w:rPr>
-          <w:rFonts w:ascii="Lato" w:hAnsi="Lato"/>
-          <w:color w:val="2D3B45"/>
-          <w:shd w:val="clear" w:color="auto" w:fill="FFFFFF"/>
-        </w:rPr>
-        <w:t>commonly-accepted</w:t>
-      </w:r>
-      <w:proofErr w:type="gramEnd"/>
-      <w:r>
-        <w:rPr>
-          <w:rFonts w:ascii="Lato" w:hAnsi="Lato"/>
-          <w:color w:val="2D3B45"/>
-          <w:shd w:val="clear" w:color="auto" w:fill="FFFFFF"/>
-        </w:rPr>
-        <w:t xml:space="preserve"> styles. You don’t have to remember whether the article title or journal title should be italicized, or where commas and periods are needed—it does all that for you.</w:t>
+        <w:t xml:space="preserve"> takes information that you put into a bibliographic database and formats it according to commonly-accepted styles. You don’t have to remember whether the article title or journal title should be italicized, or where commas and periods are needed—it does all that for you.</w:t>
       </w:r>
     </w:p>
     <w:p>
@@ -507,7 +586,6 @@
           <w:rFonts w:ascii="Lato" w:hAnsi="Lato"/>
           <w:color w:val="2D3B45"/>
         </w:rPr>
-        <w:lastRenderedPageBreak/>
         <w:t>RP opening</w:t>
       </w:r>
     </w:p>
@@ -629,60 +707,24 @@
           <w:color w:val="2D3B45"/>
           <w:shd w:val="clear" w:color="auto" w:fill="FFFFFF"/>
         </w:rPr>
-        <w:t xml:space="preserve">What I do not want in a paper is a simple paraphrasing of somebody else’s work. Quoting other people’s work </w:t>
-      </w:r>
-      <w:proofErr w:type="gramStart"/>
-      <w:r>
-        <w:rPr>
-          <w:rFonts w:ascii="Lato" w:hAnsi="Lato"/>
-          <w:color w:val="2D3B45"/>
-          <w:shd w:val="clear" w:color="auto" w:fill="FFFFFF"/>
-        </w:rPr>
-        <w:t>as a way to</w:t>
-      </w:r>
-      <w:proofErr w:type="gramEnd"/>
-      <w:r>
-        <w:rPr>
-          <w:rFonts w:ascii="Lato" w:hAnsi="Lato"/>
-          <w:color w:val="2D3B45"/>
-          <w:shd w:val="clear" w:color="auto" w:fill="FFFFFF"/>
-        </w:rPr>
-        <w:t xml:space="preserve"> make a point is perfectly acceptable, if properly attributed; simply copying their work, attributed or not, is not acceptable.</w:t>
-      </w:r>
-    </w:p>
-    <w:p>
-      <w:pPr>
-        <w:pStyle w:val="ListParagraph"/>
-        <w:numPr>
-          <w:ilvl w:val="0"/>
-          <w:numId w:val="1"/>
-        </w:numPr>
-      </w:pPr>
-      <w:r>
-        <w:rPr>
-          <w:rFonts w:ascii="Lato" w:hAnsi="Lato"/>
-          <w:color w:val="2D3B45"/>
-          <w:shd w:val="clear" w:color="auto" w:fill="FFFFFF"/>
-        </w:rPr>
-        <w:t xml:space="preserve">I want to read about your ideas, your code, and your conclusions, not somebody else’s. But </w:t>
-      </w:r>
-      <w:proofErr w:type="gramStart"/>
-      <w:r>
-        <w:rPr>
-          <w:rFonts w:ascii="Lato" w:hAnsi="Lato"/>
-          <w:color w:val="2D3B45"/>
-          <w:shd w:val="clear" w:color="auto" w:fill="FFFFFF"/>
-        </w:rPr>
-        <w:t>of course</w:t>
-      </w:r>
-      <w:proofErr w:type="gramEnd"/>
-      <w:r>
-        <w:rPr>
-          <w:rFonts w:ascii="Lato" w:hAnsi="Lato"/>
-          <w:color w:val="2D3B45"/>
-          <w:shd w:val="clear" w:color="auto" w:fill="FFFFFF"/>
-        </w:rPr>
-        <w:t xml:space="preserve"> you will rely on other people’s work to support your arguments.</w:t>
+        <w:t>What I do not want in a paper is a simple paraphrasing of somebody else’s work. Quoting other people’s work as a way to make a point is perfectly acceptable, if properly attributed; simply copying their work, attributed or not, is not acceptable.</w:t>
+      </w:r>
+    </w:p>
+    <w:p>
+      <w:pPr>
+        <w:pStyle w:val="ListParagraph"/>
+        <w:numPr>
+          <w:ilvl w:val="0"/>
+          <w:numId w:val="1"/>
+        </w:numPr>
+      </w:pPr>
+      <w:r>
+        <w:rPr>
+          <w:rFonts w:ascii="Lato" w:hAnsi="Lato"/>
+          <w:color w:val="2D3B45"/>
+          <w:shd w:val="clear" w:color="auto" w:fill="FFFFFF"/>
+        </w:rPr>
+        <w:t>I want to read about your ideas, your code, and your conclusions, not somebody else’s. But of course you will rely on other people’s work to support your arguments.</w:t>
       </w:r>
     </w:p>
     <w:p>
@@ -726,25 +768,7 @@
           <w:color w:val="2D3B45"/>
           <w:shd w:val="clear" w:color="auto" w:fill="FFFFFF"/>
         </w:rPr>
-        <w:t xml:space="preserve">The bibliography should contain full citation information, including author, title, year, and publication data. If the publication is a </w:t>
-      </w:r>
-      <w:proofErr w:type="gramStart"/>
-      <w:r>
-        <w:rPr>
-          <w:rFonts w:ascii="Lato" w:hAnsi="Lato"/>
-          <w:color w:val="2D3B45"/>
-          <w:shd w:val="clear" w:color="auto" w:fill="FFFFFF"/>
-        </w:rPr>
-        <w:t>conference proceedings</w:t>
-      </w:r>
-      <w:proofErr w:type="gramEnd"/>
-      <w:r>
-        <w:rPr>
-          <w:rFonts w:ascii="Lato" w:hAnsi="Lato"/>
-          <w:color w:val="2D3B45"/>
-          <w:shd w:val="clear" w:color="auto" w:fill="FFFFFF"/>
-        </w:rPr>
-        <w:t>, then the proceedings title, editor, organization or publisher, etc. should be included. If it’s a book, then the publisher should be included. If it’s a web page, then the URL and sponsoring organization should be mentioned.</w:t>
+        <w:t>The bibliography should contain full citation information, including author, title, year, and publication data. If the publication is a conference proceedings, then the proceedings title, editor, organization or publisher, etc. should be included. If it’s a book, then the publisher should be included. If it’s a web page, then the URL and sponsoring organization should be mentioned.</w:t>
       </w:r>
     </w:p>
     <w:p/>
@@ -757,7 +781,6 @@
     <w:p/>
     <w:p>
       <w:r>
-        <w:lastRenderedPageBreak/>
         <w:t>Suggestions and hints</w:t>
       </w:r>
     </w:p>
@@ -794,7 +817,7 @@
         </w:rPr>
         <w:t>The application of program analysis for automatic parallelization, such as the use of an open compiler infrastructure such as ROSE (</w:t>
       </w:r>
-      <w:hyperlink r:id="rId8" w:tgtFrame="_blank" w:history="1">
+      <w:hyperlink r:id="rId14" w:tgtFrame="_blank" w:history="1">
         <w:r>
           <w:rPr>
             <w:rStyle w:val="Hyperlink"/>

</xml_diff>